<commit_message>
Chapter 5 almost done
</commit_message>
<xml_diff>
--- a/Machine Learning/Deep Learning By Ian Goodfellow/deep learning - Part 5.docx
+++ b/Machine Learning/Deep Learning By Ian Goodfellow/deep learning - Part 5.docx
@@ -1,6 +1,6 @@
 
 <file path=word/document.xml><?xml version="1.0" encoding="utf-8"?>
-<w:document xmlns:wpc="http://schemas.microsoft.com/office/word/2010/wordprocessingCanvas" xmlns:cx="http://schemas.microsoft.com/office/drawing/2014/chartex" xmlns:cx1="http://schemas.microsoft.com/office/drawing/2015/9/8/chartex" xmlns:cx2="http://schemas.microsoft.com/office/drawing/2015/10/21/chartex" xmlns:cx3="http://schemas.microsoft.com/office/drawing/2016/5/9/chartex" xmlns:cx4="http://schemas.microsoft.com/office/drawing/2016/5/10/chartex" xmlns:cx5="http://schemas.microsoft.com/office/drawing/2016/5/11/chartex" xmlns:cx6="http://schemas.microsoft.com/office/drawing/2016/5/12/chartex" xmlns:cx7="http://schemas.microsoft.com/office/drawing/2016/5/13/chartex" xmlns:cx8="http://schemas.microsoft.com/office/drawing/2016/5/14/chartex" xmlns:mc="http://schemas.openxmlformats.org/markup-compatibility/2006" xmlns:aink="http://schemas.microsoft.com/office/drawing/2016/ink" xmlns:am3d="http://schemas.microsoft.com/office/drawing/2017/model3d" xmlns:o="urn:schemas-microsoft-com:office:office" xmlns:r="http://schemas.openxmlformats.org/officeDocument/2006/relationships" xmlns:m="http://schemas.openxmlformats.org/officeDocument/2006/math" xmlns:v="urn:schemas-microsoft-com:vml" xmlns:wp14="http://schemas.microsoft.com/office/word/2010/wordprocessingDrawing" xmlns:wp="http://schemas.openxmlformats.org/drawingml/2006/wordprocessingDrawing" xmlns:w10="urn:schemas-microsoft-com:office:word" xmlns:w="http://schemas.openxmlformats.org/wordprocessingml/2006/main" xmlns:w14="http://schemas.microsoft.com/office/word/2010/wordml" xmlns:w15="http://schemas.microsoft.com/office/word/2012/wordml" xmlns:w16se="http://schemas.microsoft.com/office/word/2015/wordml/symex" xmlns:wpg="http://schemas.microsoft.com/office/word/2010/wordprocessingGroup" xmlns:wpi="http://schemas.microsoft.com/office/word/2010/wordprocessingInk" xmlns:wne="http://schemas.microsoft.com/office/word/2006/wordml" xmlns:wps="http://schemas.microsoft.com/office/word/2010/wordprocessingShape" mc:Ignorable="w14 w15 w16se wp14">
+<w:document xmlns:wpc="http://schemas.microsoft.com/office/word/2010/wordprocessingCanvas" xmlns:cx="http://schemas.microsoft.com/office/drawing/2014/chartex" xmlns:cx1="http://schemas.microsoft.com/office/drawing/2015/9/8/chartex" xmlns:cx2="http://schemas.microsoft.com/office/drawing/2015/10/21/chartex" xmlns:cx3="http://schemas.microsoft.com/office/drawing/2016/5/9/chartex" xmlns:cx4="http://schemas.microsoft.com/office/drawing/2016/5/10/chartex" xmlns:cx5="http://schemas.microsoft.com/office/drawing/2016/5/11/chartex" xmlns:cx6="http://schemas.microsoft.com/office/drawing/2016/5/12/chartex" xmlns:cx7="http://schemas.microsoft.com/office/drawing/2016/5/13/chartex" xmlns:cx8="http://schemas.microsoft.com/office/drawing/2016/5/14/chartex" xmlns:mc="http://schemas.openxmlformats.org/markup-compatibility/2006" xmlns:aink="http://schemas.microsoft.com/office/drawing/2016/ink" xmlns:am3d="http://schemas.microsoft.com/office/drawing/2017/model3d" xmlns:o="urn:schemas-microsoft-com:office:office" xmlns:r="http://schemas.openxmlformats.org/officeDocument/2006/relationships" xmlns:m="http://schemas.openxmlformats.org/officeDocument/2006/math" xmlns:v="urn:schemas-microsoft-com:vml" xmlns:wp14="http://schemas.microsoft.com/office/word/2010/wordprocessingDrawing" xmlns:wp="http://schemas.openxmlformats.org/drawingml/2006/wordprocessingDrawing" xmlns:w10="urn:schemas-microsoft-com:office:word" xmlns:w="http://schemas.openxmlformats.org/wordprocessingml/2006/main" xmlns:w14="http://schemas.microsoft.com/office/word/2010/wordml" xmlns:w15="http://schemas.microsoft.com/office/word/2012/wordml" xmlns:w16cid="http://schemas.microsoft.com/office/word/2016/wordml/cid" xmlns:w16se="http://schemas.microsoft.com/office/word/2015/wordml/symex" xmlns:wpg="http://schemas.microsoft.com/office/word/2010/wordprocessingGroup" xmlns:wpi="http://schemas.microsoft.com/office/word/2010/wordprocessingInk" xmlns:wne="http://schemas.microsoft.com/office/word/2006/wordml" xmlns:wps="http://schemas.microsoft.com/office/word/2010/wordprocessingShape" mc:Ignorable="w14 w15 w16se w16cid wp14">
   <w:body>
     <w:p>
       <w:pPr>
@@ -2665,15 +2665,7 @@
           <w:iCs/>
           <w:szCs w:val="26"/>
         </w:rPr>
-        <w:t>independent</w:t>
-      </w:r>
-      <w:r>
-        <w:rPr>
-          <w:rFonts w:cs="ComputerModernRoman"/>
-          <w:iCs/>
-          <w:szCs w:val="26"/>
-        </w:rPr>
-        <w:t xml:space="preserve"> and identically distributed</w:t>
+        <w:t>independent and identically distributed</w:t>
       </w:r>
       <w:r>
         <w:rPr>
@@ -4275,6 +4267,7 @@
           <w:u w:val="single"/>
         </w:rPr>
       </w:pPr>
+      <w:bookmarkStart w:id="8" w:name="_Hlk523227698"/>
       <w:r>
         <w:rPr>
           <w:rFonts w:cs="ComputerModernBoldExtended"/>
@@ -4285,6 +4278,7 @@
         <w:t>The No Free Lunch Theorem</w:t>
       </w:r>
     </w:p>
+    <w:bookmarkEnd w:id="8"/>
     <w:p>
       <w:pPr>
         <w:pStyle w:val="ListParagraph"/>
@@ -4304,63 +4298,7 @@
           <w:rFonts w:cs="ComputerModernRoman"/>
           <w:szCs w:val="26"/>
         </w:rPr>
-        <w:t xml:space="preserve">The no free lunch </w:t>
-      </w:r>
-      <w:r>
-        <w:rPr>
-          <w:rFonts w:cs="ComputerModernRoman"/>
-          <w:szCs w:val="26"/>
-        </w:rPr>
-        <w:t>theorem for machine learning (Wolpert, 1996) states t</w:t>
-      </w:r>
-      <w:r>
-        <w:rPr>
-          <w:rFonts w:cs="ComputerModernRoman"/>
-          <w:szCs w:val="26"/>
-        </w:rPr>
-        <w:t xml:space="preserve">hat, averaged over all possible </w:t>
-      </w:r>
-      <w:r>
-        <w:rPr>
-          <w:rFonts w:cs="ComputerModernRoman"/>
-          <w:szCs w:val="26"/>
-        </w:rPr>
-        <w:t>data generating distributions, every classificati</w:t>
-      </w:r>
-      <w:r>
-        <w:rPr>
-          <w:rFonts w:cs="ComputerModernRoman"/>
-          <w:szCs w:val="26"/>
-        </w:rPr>
-        <w:t xml:space="preserve">on algorithm has the same error rate when classifying </w:t>
-      </w:r>
-      <w:r>
-        <w:rPr>
-          <w:rFonts w:cs="ComputerModernRoman"/>
-          <w:szCs w:val="26"/>
-        </w:rPr>
-        <w:t>previously unobserved points.</w:t>
-      </w:r>
-      <w:r>
-        <w:rPr>
-          <w:rFonts w:cs="ComputerModernRoman"/>
-          <w:szCs w:val="26"/>
-        </w:rPr>
-        <w:t xml:space="preserve"> In other words, in some sense, </w:t>
-      </w:r>
-      <w:r>
-        <w:rPr>
-          <w:rFonts w:cs="ComputerModernRoman"/>
-          <w:szCs w:val="26"/>
-        </w:rPr>
-        <w:t>no machine learning algorithm is universally any better than any other</w:t>
-      </w:r>
-      <w:r>
-        <w:rPr>
-          <w:rFonts w:cs="ComputerModernRoman"/>
-          <w:szCs w:val="26"/>
-        </w:rPr>
-        <w:t>.</w:t>
+        <w:t>The no free lunch theorem for machine learning (Wolpert, 1996) states that, averaged over all possible data generating distributions, every classification algorithm has the same error rate when classifying previously unobserved points. In other words, in some sense, no machine learning algorithm is universally any better than any other.</w:t>
       </w:r>
     </w:p>
     <w:p>
@@ -4448,7 +4386,7 @@
           <w:u w:val="single"/>
         </w:rPr>
       </w:pPr>
-      <w:bookmarkStart w:id="8" w:name="_Hlk503195110"/>
+      <w:bookmarkStart w:id="9" w:name="_Hlk503195110"/>
       <w:r>
         <w:rPr>
           <w:rFonts w:cs="ComputerModernBoldExtended"/>
@@ -4459,7 +4397,7 @@
         <w:t>Regularization</w:t>
       </w:r>
     </w:p>
-    <w:bookmarkEnd w:id="8"/>
+    <w:bookmarkEnd w:id="9"/>
     <w:p>
       <w:pPr>
         <w:pStyle w:val="ListParagraph"/>
@@ -5746,15 +5684,7 @@
           <w:sz w:val="26"/>
           <w:szCs w:val="26"/>
         </w:rPr>
-        <w:t>It can be</w:t>
-      </w:r>
-      <w:r>
-        <w:rPr>
-          <w:rFonts w:ascii="ComputerModernRoman" w:hAnsi="ComputerModernRoman" w:cs="ComputerModernRoman"/>
-          <w:sz w:val="26"/>
-          <w:szCs w:val="26"/>
-        </w:rPr>
-        <w:t xml:space="preserve"> </w:t>
+        <w:t xml:space="preserve">It can be </w:t>
       </w:r>
       <w:r>
         <w:rPr>
@@ -6649,8 +6579,7 @@
           <w:u w:val="single"/>
         </w:rPr>
       </w:pPr>
-      <w:bookmarkStart w:id="9" w:name="_GoBack"/>
-      <w:bookmarkEnd w:id="9"/>
+      <w:bookmarkStart w:id="10" w:name="_Hlk523220335"/>
       <w:r>
         <w:rPr>
           <w:rFonts w:cs="ComputerModernBoldExtended"/>
@@ -6660,6 +6589,160 @@
         </w:rPr>
         <w:t>Point Estimation</w:t>
       </w:r>
+    </w:p>
+    <w:bookmarkEnd w:id="10"/>
+    <w:p>
+      <w:pPr>
+        <w:spacing w:after="0"/>
+        <w:rPr>
+          <w:rFonts w:cs="ComputerModernBoldExtended"/>
+          <w:bCs/>
+          <w:sz w:val="24"/>
+        </w:rPr>
+      </w:pPr>
+    </w:p>
+    <w:p>
+      <w:pPr>
+        <w:spacing w:after="0"/>
+        <w:rPr>
+          <w:rFonts w:cs="ComputerModernBoldExtended"/>
+          <w:bCs/>
+          <w:sz w:val="24"/>
+        </w:rPr>
+      </w:pPr>
+    </w:p>
+    <w:p>
+      <w:pPr>
+        <w:pStyle w:val="ListParagraph"/>
+        <w:numPr>
+          <w:ilvl w:val="1"/>
+          <w:numId w:val="1"/>
+        </w:numPr>
+        <w:spacing w:after="0"/>
+        <w:rPr>
+          <w:rFonts w:cs="ComputerModernBoldExtended"/>
+          <w:b/>
+          <w:bCs/>
+          <w:sz w:val="29"/>
+          <w:szCs w:val="29"/>
+        </w:rPr>
+      </w:pPr>
+      <w:r>
+        <w:rPr>
+          <w:b/>
+          <w:bCs/>
+          <w:sz w:val="32"/>
+          <w:szCs w:val="20"/>
+          <w:u w:val="single"/>
+        </w:rPr>
+        <w:t>Maximum Likelihood Estimation</w:t>
+      </w:r>
+    </w:p>
+    <w:p>
+      <w:pPr>
+        <w:pStyle w:val="ListParagraph"/>
+        <w:numPr>
+          <w:ilvl w:val="1"/>
+          <w:numId w:val="1"/>
+        </w:numPr>
+        <w:spacing w:after="0"/>
+        <w:rPr>
+          <w:rFonts w:cs="ComputerModernBoldExtended"/>
+          <w:b/>
+          <w:bCs/>
+          <w:sz w:val="29"/>
+          <w:szCs w:val="29"/>
+        </w:rPr>
+      </w:pPr>
+      <w:r>
+        <w:rPr>
+          <w:b/>
+          <w:bCs/>
+          <w:sz w:val="32"/>
+          <w:szCs w:val="20"/>
+          <w:u w:val="single"/>
+        </w:rPr>
+        <w:t>Bayesian Statistics</w:t>
+      </w:r>
+    </w:p>
+    <w:p>
+      <w:pPr>
+        <w:spacing w:after="0"/>
+        <w:rPr>
+          <w:rFonts w:cs="ComputerModernBoldExtended"/>
+          <w:b/>
+          <w:bCs/>
+          <w:sz w:val="29"/>
+          <w:szCs w:val="29"/>
+        </w:rPr>
+      </w:pPr>
+    </w:p>
+    <w:p>
+      <w:pPr>
+        <w:pStyle w:val="ListParagraph"/>
+        <w:numPr>
+          <w:ilvl w:val="1"/>
+          <w:numId w:val="1"/>
+        </w:numPr>
+        <w:spacing w:after="0"/>
+        <w:rPr>
+          <w:rFonts w:cs="ComputerModernBoldExtended"/>
+          <w:b/>
+          <w:bCs/>
+          <w:sz w:val="29"/>
+          <w:szCs w:val="29"/>
+        </w:rPr>
+      </w:pPr>
+      <w:r>
+        <w:rPr>
+          <w:b/>
+          <w:bCs/>
+          <w:sz w:val="32"/>
+          <w:szCs w:val="20"/>
+          <w:u w:val="single"/>
+        </w:rPr>
+        <w:t>Supervised Learning Algorithms</w:t>
+      </w:r>
+    </w:p>
+    <w:p>
+      <w:pPr>
+        <w:pStyle w:val="ListParagraph"/>
+        <w:numPr>
+          <w:ilvl w:val="2"/>
+          <w:numId w:val="15"/>
+        </w:numPr>
+        <w:spacing w:after="0"/>
+        <w:rPr>
+          <w:rFonts w:cs="ComputerModernBoldExtended"/>
+          <w:b/>
+          <w:bCs/>
+          <w:u w:val="single"/>
+        </w:rPr>
+      </w:pPr>
+      <w:r>
+        <w:rPr>
+          <w:rFonts w:cs="ComputerModernBoldExtended"/>
+          <w:b/>
+          <w:bCs/>
+          <w:u w:val="single"/>
+        </w:rPr>
+        <w:t>Probabilistic Supervised Learning</w:t>
+      </w:r>
+      <w:bookmarkStart w:id="11" w:name="_GoBack"/>
+      <w:bookmarkEnd w:id="11"/>
+    </w:p>
+    <w:p>
+      <w:pPr>
+        <w:pStyle w:val="ListParagraph"/>
+        <w:spacing w:after="0"/>
+        <w:ind w:left="1440"/>
+        <w:rPr>
+          <w:rFonts w:cs="ComputerModernBoldExtended"/>
+          <w:b/>
+          <w:bCs/>
+          <w:u w:val="single"/>
+        </w:rPr>
+      </w:pPr>
     </w:p>
     <w:p>
       <w:pPr>
@@ -6682,7 +6765,7 @@
 </file>
 
 <file path=word/endnotes.xml><?xml version="1.0" encoding="utf-8"?>
-<w:endnotes xmlns:wpc="http://schemas.microsoft.com/office/word/2010/wordprocessingCanvas" xmlns:cx="http://schemas.microsoft.com/office/drawing/2014/chartex" xmlns:cx1="http://schemas.microsoft.com/office/drawing/2015/9/8/chartex" xmlns:cx2="http://schemas.microsoft.com/office/drawing/2015/10/21/chartex" xmlns:cx3="http://schemas.microsoft.com/office/drawing/2016/5/9/chartex" xmlns:cx4="http://schemas.microsoft.com/office/drawing/2016/5/10/chartex" xmlns:cx5="http://schemas.microsoft.com/office/drawing/2016/5/11/chartex" xmlns:cx6="http://schemas.microsoft.com/office/drawing/2016/5/12/chartex" xmlns:cx7="http://schemas.microsoft.com/office/drawing/2016/5/13/chartex" xmlns:cx8="http://schemas.microsoft.com/office/drawing/2016/5/14/chartex" xmlns:mc="http://schemas.openxmlformats.org/markup-compatibility/2006" xmlns:aink="http://schemas.microsoft.com/office/drawing/2016/ink" xmlns:am3d="http://schemas.microsoft.com/office/drawing/2017/model3d" xmlns:o="urn:schemas-microsoft-com:office:office" xmlns:r="http://schemas.openxmlformats.org/officeDocument/2006/relationships" xmlns:m="http://schemas.openxmlformats.org/officeDocument/2006/math" xmlns:v="urn:schemas-microsoft-com:vml" xmlns:wp14="http://schemas.microsoft.com/office/word/2010/wordprocessingDrawing" xmlns:wp="http://schemas.openxmlformats.org/drawingml/2006/wordprocessingDrawing" xmlns:w10="urn:schemas-microsoft-com:office:word" xmlns:w="http://schemas.openxmlformats.org/wordprocessingml/2006/main" xmlns:w14="http://schemas.microsoft.com/office/word/2010/wordml" xmlns:w15="http://schemas.microsoft.com/office/word/2012/wordml" xmlns:w16se="http://schemas.microsoft.com/office/word/2015/wordml/symex" xmlns:wpg="http://schemas.microsoft.com/office/word/2010/wordprocessingGroup" xmlns:wpi="http://schemas.microsoft.com/office/word/2010/wordprocessingInk" xmlns:wne="http://schemas.microsoft.com/office/word/2006/wordml" xmlns:wps="http://schemas.microsoft.com/office/word/2010/wordprocessingShape" mc:Ignorable="w14 w15 w16se wp14">
+<w:endnotes xmlns:wpc="http://schemas.microsoft.com/office/word/2010/wordprocessingCanvas" xmlns:cx="http://schemas.microsoft.com/office/drawing/2014/chartex" xmlns:cx1="http://schemas.microsoft.com/office/drawing/2015/9/8/chartex" xmlns:cx2="http://schemas.microsoft.com/office/drawing/2015/10/21/chartex" xmlns:cx3="http://schemas.microsoft.com/office/drawing/2016/5/9/chartex" xmlns:cx4="http://schemas.microsoft.com/office/drawing/2016/5/10/chartex" xmlns:cx5="http://schemas.microsoft.com/office/drawing/2016/5/11/chartex" xmlns:cx6="http://schemas.microsoft.com/office/drawing/2016/5/12/chartex" xmlns:cx7="http://schemas.microsoft.com/office/drawing/2016/5/13/chartex" xmlns:cx8="http://schemas.microsoft.com/office/drawing/2016/5/14/chartex" xmlns:mc="http://schemas.openxmlformats.org/markup-compatibility/2006" xmlns:aink="http://schemas.microsoft.com/office/drawing/2016/ink" xmlns:am3d="http://schemas.microsoft.com/office/drawing/2017/model3d" xmlns:o="urn:schemas-microsoft-com:office:office" xmlns:r="http://schemas.openxmlformats.org/officeDocument/2006/relationships" xmlns:m="http://schemas.openxmlformats.org/officeDocument/2006/math" xmlns:v="urn:schemas-microsoft-com:vml" xmlns:wp14="http://schemas.microsoft.com/office/word/2010/wordprocessingDrawing" xmlns:wp="http://schemas.openxmlformats.org/drawingml/2006/wordprocessingDrawing" xmlns:w10="urn:schemas-microsoft-com:office:word" xmlns:w="http://schemas.openxmlformats.org/wordprocessingml/2006/main" xmlns:w14="http://schemas.microsoft.com/office/word/2010/wordml" xmlns:w15="http://schemas.microsoft.com/office/word/2012/wordml" xmlns:w16cid="http://schemas.microsoft.com/office/word/2016/wordml/cid" xmlns:w16se="http://schemas.microsoft.com/office/word/2015/wordml/symex" xmlns:wpg="http://schemas.microsoft.com/office/word/2010/wordprocessingGroup" xmlns:wpi="http://schemas.microsoft.com/office/word/2010/wordprocessingInk" xmlns:wne="http://schemas.microsoft.com/office/word/2006/wordml" xmlns:wps="http://schemas.microsoft.com/office/word/2010/wordprocessingShape" mc:Ignorable="w14 w15 w16se w16cid wp14">
   <w:endnote w:type="separator" w:id="-1">
     <w:p>
       <w:pPr>
@@ -6707,7 +6790,7 @@
 </file>
 
 <file path=word/footnotes.xml><?xml version="1.0" encoding="utf-8"?>
-<w:footnotes xmlns:wpc="http://schemas.microsoft.com/office/word/2010/wordprocessingCanvas" xmlns:cx="http://schemas.microsoft.com/office/drawing/2014/chartex" xmlns:cx1="http://schemas.microsoft.com/office/drawing/2015/9/8/chartex" xmlns:cx2="http://schemas.microsoft.com/office/drawing/2015/10/21/chartex" xmlns:cx3="http://schemas.microsoft.com/office/drawing/2016/5/9/chartex" xmlns:cx4="http://schemas.microsoft.com/office/drawing/2016/5/10/chartex" xmlns:cx5="http://schemas.microsoft.com/office/drawing/2016/5/11/chartex" xmlns:cx6="http://schemas.microsoft.com/office/drawing/2016/5/12/chartex" xmlns:cx7="http://schemas.microsoft.com/office/drawing/2016/5/13/chartex" xmlns:cx8="http://schemas.microsoft.com/office/drawing/2016/5/14/chartex" xmlns:mc="http://schemas.openxmlformats.org/markup-compatibility/2006" xmlns:aink="http://schemas.microsoft.com/office/drawing/2016/ink" xmlns:am3d="http://schemas.microsoft.com/office/drawing/2017/model3d" xmlns:o="urn:schemas-microsoft-com:office:office" xmlns:r="http://schemas.openxmlformats.org/officeDocument/2006/relationships" xmlns:m="http://schemas.openxmlformats.org/officeDocument/2006/math" xmlns:v="urn:schemas-microsoft-com:vml" xmlns:wp14="http://schemas.microsoft.com/office/word/2010/wordprocessingDrawing" xmlns:wp="http://schemas.openxmlformats.org/drawingml/2006/wordprocessingDrawing" xmlns:w10="urn:schemas-microsoft-com:office:word" xmlns:w="http://schemas.openxmlformats.org/wordprocessingml/2006/main" xmlns:w14="http://schemas.microsoft.com/office/word/2010/wordml" xmlns:w15="http://schemas.microsoft.com/office/word/2012/wordml" xmlns:w16se="http://schemas.microsoft.com/office/word/2015/wordml/symex" xmlns:wpg="http://schemas.microsoft.com/office/word/2010/wordprocessingGroup" xmlns:wpi="http://schemas.microsoft.com/office/word/2010/wordprocessingInk" xmlns:wne="http://schemas.microsoft.com/office/word/2006/wordml" xmlns:wps="http://schemas.microsoft.com/office/word/2010/wordprocessingShape" mc:Ignorable="w14 w15 w16se wp14">
+<w:footnotes xmlns:wpc="http://schemas.microsoft.com/office/word/2010/wordprocessingCanvas" xmlns:cx="http://schemas.microsoft.com/office/drawing/2014/chartex" xmlns:cx1="http://schemas.microsoft.com/office/drawing/2015/9/8/chartex" xmlns:cx2="http://schemas.microsoft.com/office/drawing/2015/10/21/chartex" xmlns:cx3="http://schemas.microsoft.com/office/drawing/2016/5/9/chartex" xmlns:cx4="http://schemas.microsoft.com/office/drawing/2016/5/10/chartex" xmlns:cx5="http://schemas.microsoft.com/office/drawing/2016/5/11/chartex" xmlns:cx6="http://schemas.microsoft.com/office/drawing/2016/5/12/chartex" xmlns:cx7="http://schemas.microsoft.com/office/drawing/2016/5/13/chartex" xmlns:cx8="http://schemas.microsoft.com/office/drawing/2016/5/14/chartex" xmlns:mc="http://schemas.openxmlformats.org/markup-compatibility/2006" xmlns:aink="http://schemas.microsoft.com/office/drawing/2016/ink" xmlns:am3d="http://schemas.microsoft.com/office/drawing/2017/model3d" xmlns:o="urn:schemas-microsoft-com:office:office" xmlns:r="http://schemas.openxmlformats.org/officeDocument/2006/relationships" xmlns:m="http://schemas.openxmlformats.org/officeDocument/2006/math" xmlns:v="urn:schemas-microsoft-com:vml" xmlns:wp14="http://schemas.microsoft.com/office/word/2010/wordprocessingDrawing" xmlns:wp="http://schemas.openxmlformats.org/drawingml/2006/wordprocessingDrawing" xmlns:w10="urn:schemas-microsoft-com:office:word" xmlns:w="http://schemas.openxmlformats.org/wordprocessingml/2006/main" xmlns:w14="http://schemas.microsoft.com/office/word/2010/wordml" xmlns:w15="http://schemas.microsoft.com/office/word/2012/wordml" xmlns:w16cid="http://schemas.microsoft.com/office/word/2016/wordml/cid" xmlns:w16se="http://schemas.microsoft.com/office/word/2015/wordml/symex" xmlns:wpg="http://schemas.microsoft.com/office/word/2010/wordprocessingGroup" xmlns:wpi="http://schemas.microsoft.com/office/word/2010/wordprocessingInk" xmlns:wne="http://schemas.microsoft.com/office/word/2006/wordml" xmlns:wps="http://schemas.microsoft.com/office/word/2010/wordprocessingShape" mc:Ignorable="w14 w15 w16se w16cid wp14">
   <w:footnote w:type="separator" w:id="-1">
     <w:p>
       <w:pPr>
@@ -6732,7 +6815,7 @@
 </file>
 
 <file path=word/numbering.xml><?xml version="1.0" encoding="utf-8"?>
-<w:numbering xmlns:wpc="http://schemas.microsoft.com/office/word/2010/wordprocessingCanvas" xmlns:cx="http://schemas.microsoft.com/office/drawing/2014/chartex" xmlns:cx1="http://schemas.microsoft.com/office/drawing/2015/9/8/chartex" xmlns:cx2="http://schemas.microsoft.com/office/drawing/2015/10/21/chartex" xmlns:cx3="http://schemas.microsoft.com/office/drawing/2016/5/9/chartex" xmlns:cx4="http://schemas.microsoft.com/office/drawing/2016/5/10/chartex" xmlns:cx5="http://schemas.microsoft.com/office/drawing/2016/5/11/chartex" xmlns:cx6="http://schemas.microsoft.com/office/drawing/2016/5/12/chartex" xmlns:cx7="http://schemas.microsoft.com/office/drawing/2016/5/13/chartex" xmlns:cx8="http://schemas.microsoft.com/office/drawing/2016/5/14/chartex" xmlns:mc="http://schemas.openxmlformats.org/markup-compatibility/2006" xmlns:aink="http://schemas.microsoft.com/office/drawing/2016/ink" xmlns:am3d="http://schemas.microsoft.com/office/drawing/2017/model3d" xmlns:o="urn:schemas-microsoft-com:office:office" xmlns:r="http://schemas.openxmlformats.org/officeDocument/2006/relationships" xmlns:m="http://schemas.openxmlformats.org/officeDocument/2006/math" xmlns:v="urn:schemas-microsoft-com:vml" xmlns:wp14="http://schemas.microsoft.com/office/word/2010/wordprocessingDrawing" xmlns:wp="http://schemas.openxmlformats.org/drawingml/2006/wordprocessingDrawing" xmlns:w10="urn:schemas-microsoft-com:office:word" xmlns:w="http://schemas.openxmlformats.org/wordprocessingml/2006/main" xmlns:w14="http://schemas.microsoft.com/office/word/2010/wordml" xmlns:w15="http://schemas.microsoft.com/office/word/2012/wordml" xmlns:w16se="http://schemas.microsoft.com/office/word/2015/wordml/symex" xmlns:wpg="http://schemas.microsoft.com/office/word/2010/wordprocessingGroup" xmlns:wpi="http://schemas.microsoft.com/office/word/2010/wordprocessingInk" xmlns:wne="http://schemas.microsoft.com/office/word/2006/wordml" xmlns:wps="http://schemas.microsoft.com/office/word/2010/wordprocessingShape" mc:Ignorable="w14 w15 w16se wp14">
+<w:numbering xmlns:wpc="http://schemas.microsoft.com/office/word/2010/wordprocessingCanvas" xmlns:cx="http://schemas.microsoft.com/office/drawing/2014/chartex" xmlns:cx1="http://schemas.microsoft.com/office/drawing/2015/9/8/chartex" xmlns:cx2="http://schemas.microsoft.com/office/drawing/2015/10/21/chartex" xmlns:cx3="http://schemas.microsoft.com/office/drawing/2016/5/9/chartex" xmlns:cx4="http://schemas.microsoft.com/office/drawing/2016/5/10/chartex" xmlns:cx5="http://schemas.microsoft.com/office/drawing/2016/5/11/chartex" xmlns:cx6="http://schemas.microsoft.com/office/drawing/2016/5/12/chartex" xmlns:cx7="http://schemas.microsoft.com/office/drawing/2016/5/13/chartex" xmlns:cx8="http://schemas.microsoft.com/office/drawing/2016/5/14/chartex" xmlns:mc="http://schemas.openxmlformats.org/markup-compatibility/2006" xmlns:aink="http://schemas.microsoft.com/office/drawing/2016/ink" xmlns:am3d="http://schemas.microsoft.com/office/drawing/2017/model3d" xmlns:o="urn:schemas-microsoft-com:office:office" xmlns:r="http://schemas.openxmlformats.org/officeDocument/2006/relationships" xmlns:m="http://schemas.openxmlformats.org/officeDocument/2006/math" xmlns:v="urn:schemas-microsoft-com:vml" xmlns:wp14="http://schemas.microsoft.com/office/word/2010/wordprocessingDrawing" xmlns:wp="http://schemas.openxmlformats.org/drawingml/2006/wordprocessingDrawing" xmlns:w10="urn:schemas-microsoft-com:office:word" xmlns:w="http://schemas.openxmlformats.org/wordprocessingml/2006/main" xmlns:w14="http://schemas.microsoft.com/office/word/2010/wordml" xmlns:w15="http://schemas.microsoft.com/office/word/2012/wordml" xmlns:w16cid="http://schemas.microsoft.com/office/word/2016/wordml/cid" xmlns:w16se="http://schemas.microsoft.com/office/word/2015/wordml/symex" xmlns:wpg="http://schemas.microsoft.com/office/word/2010/wordprocessingGroup" xmlns:wpi="http://schemas.microsoft.com/office/word/2010/wordprocessingInk" xmlns:wne="http://schemas.microsoft.com/office/word/2006/wordml" xmlns:wps="http://schemas.microsoft.com/office/word/2010/wordprocessingShape" mc:Ignorable="w14 w15 w16se w16cid wp14">
   <w:abstractNum w:abstractNumId="0" w15:restartNumberingAfterBreak="0">
     <w:nsid w:val="04B13183"/>
     <w:multiLevelType w:val="hybridMultilevel"/>
@@ -7882,6 +7965,119 @@
     </w:lvl>
   </w:abstractNum>
   <w:abstractNum w:abstractNumId="10" w15:restartNumberingAfterBreak="0">
+    <w:nsid w:val="51463001"/>
+    <w:multiLevelType w:val="multilevel"/>
+    <w:tmpl w:val="94CAB6B0"/>
+    <w:lvl w:ilvl="0">
+      <w:start w:val="1"/>
+      <w:numFmt w:val="decimal"/>
+      <w:lvlText w:val="%1."/>
+      <w:lvlJc w:val="left"/>
+      <w:pPr>
+        <w:ind w:left="510" w:hanging="510"/>
+      </w:pPr>
+      <w:rPr>
+        <w:rFonts w:hint="default"/>
+      </w:rPr>
+    </w:lvl>
+    <w:lvl w:ilvl="1">
+      <w:start w:val="7"/>
+      <w:numFmt w:val="decimal"/>
+      <w:lvlText w:val="%1.%2."/>
+      <w:lvlJc w:val="left"/>
+      <w:pPr>
+        <w:ind w:left="870" w:hanging="510"/>
+      </w:pPr>
+      <w:rPr>
+        <w:rFonts w:hint="default"/>
+      </w:rPr>
+    </w:lvl>
+    <w:lvl w:ilvl="2">
+      <w:start w:val="1"/>
+      <w:numFmt w:val="decimal"/>
+      <w:lvlText w:val="%1.%2.%3)"/>
+      <w:lvlJc w:val="left"/>
+      <w:pPr>
+        <w:ind w:left="1440" w:hanging="720"/>
+      </w:pPr>
+      <w:rPr>
+        <w:rFonts w:hint="default"/>
+      </w:rPr>
+    </w:lvl>
+    <w:lvl w:ilvl="3">
+      <w:start w:val="1"/>
+      <w:numFmt w:val="decimal"/>
+      <w:lvlText w:val="%1.%2.%3)%4."/>
+      <w:lvlJc w:val="left"/>
+      <w:pPr>
+        <w:ind w:left="1800" w:hanging="720"/>
+      </w:pPr>
+      <w:rPr>
+        <w:rFonts w:hint="default"/>
+      </w:rPr>
+    </w:lvl>
+    <w:lvl w:ilvl="4">
+      <w:start w:val="1"/>
+      <w:numFmt w:val="decimal"/>
+      <w:lvlText w:val="%1.%2.%3)%4.%5."/>
+      <w:lvlJc w:val="left"/>
+      <w:pPr>
+        <w:ind w:left="2520" w:hanging="1080"/>
+      </w:pPr>
+      <w:rPr>
+        <w:rFonts w:hint="default"/>
+      </w:rPr>
+    </w:lvl>
+    <w:lvl w:ilvl="5">
+      <w:start w:val="1"/>
+      <w:numFmt w:val="decimal"/>
+      <w:lvlText w:val="%1.%2.%3)%4.%5.%6."/>
+      <w:lvlJc w:val="left"/>
+      <w:pPr>
+        <w:ind w:left="2880" w:hanging="1080"/>
+      </w:pPr>
+      <w:rPr>
+        <w:rFonts w:hint="default"/>
+      </w:rPr>
+    </w:lvl>
+    <w:lvl w:ilvl="6">
+      <w:start w:val="1"/>
+      <w:numFmt w:val="decimal"/>
+      <w:lvlText w:val="%1.%2.%3)%4.%5.%6.%7."/>
+      <w:lvlJc w:val="left"/>
+      <w:pPr>
+        <w:ind w:left="3600" w:hanging="1440"/>
+      </w:pPr>
+      <w:rPr>
+        <w:rFonts w:hint="default"/>
+      </w:rPr>
+    </w:lvl>
+    <w:lvl w:ilvl="7">
+      <w:start w:val="1"/>
+      <w:numFmt w:val="decimal"/>
+      <w:lvlText w:val="%1.%2.%3)%4.%5.%6.%7.%8."/>
+      <w:lvlJc w:val="left"/>
+      <w:pPr>
+        <w:ind w:left="3960" w:hanging="1440"/>
+      </w:pPr>
+      <w:rPr>
+        <w:rFonts w:hint="default"/>
+      </w:rPr>
+    </w:lvl>
+    <w:lvl w:ilvl="8">
+      <w:start w:val="1"/>
+      <w:numFmt w:val="decimal"/>
+      <w:lvlText w:val="%1.%2.%3)%4.%5.%6.%7.%8.%9."/>
+      <w:lvlJc w:val="left"/>
+      <w:pPr>
+        <w:ind w:left="4680" w:hanging="1800"/>
+      </w:pPr>
+      <w:rPr>
+        <w:rFonts w:hint="default"/>
+      </w:rPr>
+    </w:lvl>
+  </w:abstractNum>
+  <w:abstractNum w:abstractNumId="11" w15:restartNumberingAfterBreak="0">
     <w:nsid w:val="58CB2CC9"/>
     <w:multiLevelType w:val="hybridMultilevel"/>
     <w:tmpl w:val="C7DCF81C"/>
@@ -7994,7 +8190,7 @@
       </w:rPr>
     </w:lvl>
   </w:abstractNum>
-  <w:abstractNum w:abstractNumId="11" w15:restartNumberingAfterBreak="0">
+  <w:abstractNum w:abstractNumId="12" w15:restartNumberingAfterBreak="0">
     <w:nsid w:val="64C06AB9"/>
     <w:multiLevelType w:val="hybridMultilevel"/>
     <w:tmpl w:val="1E4A5C56"/>
@@ -8107,7 +8303,7 @@
       </w:rPr>
     </w:lvl>
   </w:abstractNum>
-  <w:abstractNum w:abstractNumId="12" w15:restartNumberingAfterBreak="0">
+  <w:abstractNum w:abstractNumId="13" w15:restartNumberingAfterBreak="0">
     <w:nsid w:val="6F711433"/>
     <w:multiLevelType w:val="hybridMultilevel"/>
     <w:tmpl w:val="5E2416EC"/>
@@ -8220,7 +8416,7 @@
       </w:rPr>
     </w:lvl>
   </w:abstractNum>
-  <w:abstractNum w:abstractNumId="13" w15:restartNumberingAfterBreak="0">
+  <w:abstractNum w:abstractNumId="14" w15:restartNumberingAfterBreak="0">
     <w:nsid w:val="71AE014E"/>
     <w:multiLevelType w:val="hybridMultilevel"/>
     <w:tmpl w:val="86E8F11C"/>
@@ -8340,19 +8536,19 @@
     <w:abstractNumId w:val="5"/>
   </w:num>
   <w:num w:numId="3">
-    <w:abstractNumId w:val="11"/>
+    <w:abstractNumId w:val="12"/>
   </w:num>
   <w:num w:numId="4">
     <w:abstractNumId w:val="0"/>
   </w:num>
   <w:num w:numId="5">
-    <w:abstractNumId w:val="12"/>
+    <w:abstractNumId w:val="13"/>
   </w:num>
   <w:num w:numId="6">
     <w:abstractNumId w:val="6"/>
   </w:num>
   <w:num w:numId="7">
-    <w:abstractNumId w:val="13"/>
+    <w:abstractNumId w:val="14"/>
   </w:num>
   <w:num w:numId="8">
     <w:abstractNumId w:val="9"/>
@@ -8370,17 +8566,20 @@
     <w:abstractNumId w:val="8"/>
   </w:num>
   <w:num w:numId="13">
-    <w:abstractNumId w:val="10"/>
+    <w:abstractNumId w:val="11"/>
   </w:num>
   <w:num w:numId="14">
     <w:abstractNumId w:val="2"/>
+  </w:num>
+  <w:num w:numId="15">
+    <w:abstractNumId w:val="10"/>
   </w:num>
   <w:numIdMacAtCleanup w:val="14"/>
 </w:numbering>
 </file>
 
 <file path=word/styles.xml><?xml version="1.0" encoding="utf-8"?>
-<w:styles xmlns:mc="http://schemas.openxmlformats.org/markup-compatibility/2006" xmlns:r="http://schemas.openxmlformats.org/officeDocument/2006/relationships" xmlns:w="http://schemas.openxmlformats.org/wordprocessingml/2006/main" xmlns:w14="http://schemas.microsoft.com/office/word/2010/wordml" xmlns:w15="http://schemas.microsoft.com/office/word/2012/wordml" xmlns:w16se="http://schemas.microsoft.com/office/word/2015/wordml/symex" mc:Ignorable="w14 w15 w16se">
+<w:styles xmlns:mc="http://schemas.openxmlformats.org/markup-compatibility/2006" xmlns:r="http://schemas.openxmlformats.org/officeDocument/2006/relationships" xmlns:w="http://schemas.openxmlformats.org/wordprocessingml/2006/main" xmlns:w14="http://schemas.microsoft.com/office/word/2010/wordml" xmlns:w15="http://schemas.microsoft.com/office/word/2012/wordml" xmlns:w16cid="http://schemas.microsoft.com/office/word/2016/wordml/cid" xmlns:w16se="http://schemas.microsoft.com/office/word/2015/wordml/symex" mc:Ignorable="w14 w15 w16se w16cid">
   <w:docDefaults>
     <w:rPrDefault>
       <w:rPr>
@@ -9117,7 +9316,7 @@
 </file>
 
 <file path=customXml/itemProps1.xml><?xml version="1.0" encoding="utf-8"?>
-<ds:datastoreItem xmlns:ds="http://schemas.openxmlformats.org/officeDocument/2006/customXml" ds:itemID="{FE3CCDDD-3E33-4167-AB8F-61E00C0EE9AA}">
+<ds:datastoreItem xmlns:ds="http://schemas.openxmlformats.org/officeDocument/2006/customXml" ds:itemID="{65E0EF65-1629-4C9A-B105-999EF690D5C0}">
   <ds:schemaRefs>
     <ds:schemaRef ds:uri="http://schemas.openxmlformats.org/officeDocument/2006/bibliography"/>
   </ds:schemaRefs>

</xml_diff>